<commit_message>
Almost done, only conclusion left
</commit_message>
<xml_diff>
--- a/implementatieplannen/working/Implementatieplan.docx
+++ b/implementatieplannen/working/Implementatieplan.docx
@@ -120,7 +120,45 @@
         <w:rPr>
           <w:lang w:val="nl-NL"/>
         </w:rPr>
-        <w:t>Het doel van de implementatie is om in de lokalisatiefase van het gezichtsherkenningsproces de locatie van de ogen exacter te maken.</w:t>
+        <w:t xml:space="preserve">Het doel van de implementatie is om in de lokalisatiefase van het gezichtsherkenningsproces de locatie van de ogen </w:t>
+      </w:r>
+      <w:r>
+        <w:rPr>
+          <w:lang w:val="nl-NL"/>
+        </w:rPr>
+        <w:t>sneller</w:t>
+      </w:r>
+      <w:r>
+        <w:rPr>
+          <w:lang w:val="nl-NL"/>
+        </w:rPr>
+        <w:t xml:space="preserve"> te maken</w:t>
+      </w:r>
+      <w:r>
+        <w:rPr>
+          <w:lang w:val="nl-NL"/>
+        </w:rPr>
+        <w:t xml:space="preserve"> dan de “originele” implementatie binnen het </w:t>
+      </w:r>
+      <w:proofErr w:type="spellStart"/>
+      <w:r>
+        <w:rPr>
+          <w:lang w:val="nl-NL"/>
+        </w:rPr>
+        <w:t>framework</w:t>
+      </w:r>
+      <w:proofErr w:type="spellEnd"/>
+      <w:r>
+        <w:rPr>
+          <w:lang w:val="nl-NL"/>
+        </w:rPr>
+        <w:t>.</w:t>
+      </w:r>
+      <w:r>
+        <w:rPr>
+          <w:lang w:val="nl-NL"/>
+        </w:rPr>
+        <w:t xml:space="preserve"> De snellere implementatie mag niet te inaccuraat zijn tegenover het origineel.</w:t>
       </w:r>
     </w:p>
     <w:p>
@@ -154,7 +192,1185 @@
         <w:rPr>
           <w:lang w:val="nl-NL"/>
         </w:rPr>
-        <w:t>Je geeft hier aan welke methoden er zijn, wat de verschillende tussen de methodes zijn.</w:t>
+        <w:t>Er zijn verschillende methodieken om ogen te detecteren in een image:</w:t>
+      </w:r>
+    </w:p>
+    <w:p>
+      <w:pPr>
+        <w:pStyle w:val="ListParagraph"/>
+        <w:numPr>
+          <w:ilvl w:val="0"/>
+          <w:numId w:val="4"/>
+        </w:numPr>
+        <w:rPr>
+          <w:lang w:val="nl-NL"/>
+        </w:rPr>
+      </w:pPr>
+      <w:r>
+        <w:rPr>
+          <w:lang w:val="nl-NL"/>
+        </w:rPr>
+        <w:t>Haar-like features om vormen binnen afbeelding te vinden</w:t>
+      </w:r>
+    </w:p>
+    <w:p>
+      <w:pPr>
+        <w:pStyle w:val="ListParagraph"/>
+        <w:numPr>
+          <w:ilvl w:val="0"/>
+          <w:numId w:val="4"/>
+        </w:numPr>
+        <w:rPr>
+          <w:lang w:val="nl-NL"/>
+        </w:rPr>
+      </w:pPr>
+      <w:r>
+        <w:rPr>
+          <w:lang w:val="nl-NL"/>
+        </w:rPr>
+        <w:t xml:space="preserve">Een circulaire </w:t>
+      </w:r>
+      <w:proofErr w:type="spellStart"/>
+      <w:r>
+        <w:rPr>
+          <w:lang w:val="nl-NL"/>
+        </w:rPr>
+        <w:t>Hough</w:t>
+      </w:r>
+      <w:proofErr w:type="spellEnd"/>
+      <w:r>
+        <w:rPr>
+          <w:lang w:val="nl-NL"/>
+        </w:rPr>
+        <w:t>-transformatie uitvoeren om de distinctieve ovale vorm van het oog te detecteren</w:t>
+      </w:r>
+    </w:p>
+    <w:p>
+      <w:pPr>
+        <w:pStyle w:val="ListParagraph"/>
+        <w:numPr>
+          <w:ilvl w:val="0"/>
+          <w:numId w:val="4"/>
+        </w:numPr>
+        <w:rPr>
+          <w:lang w:val="nl-NL"/>
+        </w:rPr>
+      </w:pPr>
+      <w:r>
+        <w:rPr>
+          <w:lang w:val="nl-NL"/>
+        </w:rPr>
+        <w:t>Uitgaan van de natuurlijke verhoudingen van het menselijk gezicht</w:t>
+      </w:r>
+    </w:p>
+    <w:p>
+      <w:pPr>
+        <w:rPr>
+          <w:lang w:val="nl-NL"/>
+        </w:rPr>
+      </w:pPr>
+    </w:p>
+    <w:p>
+      <w:pPr>
+        <w:pStyle w:val="Heading2"/>
+        <w:rPr>
+          <w:lang w:val="nl-NL"/>
+        </w:rPr>
+      </w:pPr>
+      <w:r>
+        <w:rPr>
+          <w:lang w:val="nl-NL"/>
+        </w:rPr>
+        <w:t>Keuze</w:t>
+      </w:r>
+    </w:p>
+    <w:p>
+      <w:pPr>
+        <w:rPr>
+          <w:lang w:val="nl-NL"/>
+        </w:rPr>
+      </w:pPr>
+      <w:r>
+        <w:rPr>
+          <w:lang w:val="nl-NL"/>
+        </w:rPr>
+        <w:t xml:space="preserve">Voor onze implementatie is gekozen voor het uitgaan van de natuurlijke verhoudingen van het menselijk gezicht. Deze variant is zeer snel (op de </w:t>
+      </w:r>
+      <w:proofErr w:type="spellStart"/>
+      <w:r>
+        <w:rPr>
+          <w:lang w:val="nl-NL"/>
+        </w:rPr>
+        <w:t>cpu</w:t>
+      </w:r>
+      <w:proofErr w:type="spellEnd"/>
+      <w:r>
+        <w:rPr>
+          <w:lang w:val="nl-NL"/>
+        </w:rPr>
+        <w:t xml:space="preserve">) en relatief accuraat. Binnen het </w:t>
+      </w:r>
+      <w:proofErr w:type="spellStart"/>
+      <w:r>
+        <w:rPr>
+          <w:lang w:val="nl-NL"/>
+        </w:rPr>
+        <w:t>framework</w:t>
+      </w:r>
+      <w:proofErr w:type="spellEnd"/>
+      <w:r>
+        <w:rPr>
+          <w:lang w:val="nl-NL"/>
+        </w:rPr>
+        <w:t xml:space="preserve"> wat wij moeten gebruiken voor de implementatie krijgen wij alleen een intensiteitsmatrix aangeleverd; voor circulaire </w:t>
+      </w:r>
+      <w:proofErr w:type="spellStart"/>
+      <w:r>
+        <w:rPr>
+          <w:lang w:val="nl-NL"/>
+        </w:rPr>
+        <w:t>Hough</w:t>
+      </w:r>
+      <w:proofErr w:type="spellEnd"/>
+      <w:r>
+        <w:rPr>
+          <w:lang w:val="nl-NL"/>
+        </w:rPr>
+        <w:t xml:space="preserve">-transformaties of Haar-like features is de originele/grijswaarden of </w:t>
+      </w:r>
+      <w:proofErr w:type="spellStart"/>
+      <w:r>
+        <w:rPr>
+          <w:lang w:val="nl-NL"/>
+        </w:rPr>
+        <w:t>edge-detected</w:t>
+      </w:r>
+      <w:proofErr w:type="spellEnd"/>
+      <w:r>
+        <w:rPr>
+          <w:lang w:val="nl-NL"/>
+        </w:rPr>
+        <w:t xml:space="preserve"> afbeelding nodig. </w:t>
+      </w:r>
+    </w:p>
+    <w:p>
+      <w:pPr>
+        <w:rPr>
+          <w:lang w:val="nl-NL"/>
+        </w:rPr>
+      </w:pPr>
+    </w:p>
+    <w:p>
+      <w:pPr>
+        <w:pStyle w:val="Heading2"/>
+        <w:rPr>
+          <w:lang w:val="nl-NL"/>
+        </w:rPr>
+      </w:pPr>
+      <w:r>
+        <w:rPr>
+          <w:lang w:val="nl-NL"/>
+        </w:rPr>
+        <w:t>Implementatie</w:t>
+      </w:r>
+    </w:p>
+    <w:p>
+      <w:pPr>
+        <w:rPr>
+          <w:lang w:val="nl-NL"/>
+        </w:rPr>
+      </w:pPr>
+      <w:r>
+        <w:rPr>
+          <w:lang w:val="nl-NL"/>
+        </w:rPr>
+        <w:t>Binnen de code worden de volgende stappen ondernomen</w:t>
+      </w:r>
+      <w:proofErr w:type="gramStart"/>
+      <w:r>
+        <w:rPr>
+          <w:lang w:val="nl-NL"/>
+        </w:rPr>
+        <w:t xml:space="preserve">. </w:t>
+      </w:r>
+      <w:proofErr w:type="gramEnd"/>
+      <w:r>
+        <w:rPr>
+          <w:lang w:val="nl-NL"/>
+        </w:rPr>
+        <w:t xml:space="preserve">Er wordt gestart met de intensiteitsmatrix die wordt aangeleverd vanuit het </w:t>
+      </w:r>
+      <w:proofErr w:type="spellStart"/>
+      <w:r>
+        <w:rPr>
+          <w:lang w:val="nl-NL"/>
+        </w:rPr>
+        <w:t>framework</w:t>
+      </w:r>
+      <w:proofErr w:type="spellEnd"/>
+      <w:r>
+        <w:rPr>
+          <w:lang w:val="nl-NL"/>
+        </w:rPr>
+        <w:t>:</w:t>
+      </w:r>
+    </w:p>
+    <w:p>
+      <w:pPr>
+        <w:rPr>
+          <w:lang w:val="nl-NL"/>
+        </w:rPr>
+      </w:pPr>
+      <w:r>
+        <w:rPr>
+          <w:lang w:val="nl-NL"/>
+        </w:rPr>
+        <w:t xml:space="preserve">1: Er wordt </w:t>
+      </w:r>
+      <w:proofErr w:type="spellStart"/>
+      <w:r>
+        <w:rPr>
+          <w:lang w:val="nl-NL"/>
+        </w:rPr>
+        <w:t>erosion</w:t>
+      </w:r>
+      <w:proofErr w:type="spellEnd"/>
+      <w:r>
+        <w:rPr>
+          <w:lang w:val="nl-NL"/>
+        </w:rPr>
+        <w:t xml:space="preserve"> uitgevoerd met de volgende </w:t>
+      </w:r>
+      <w:proofErr w:type="spellStart"/>
+      <w:r>
+        <w:rPr>
+          <w:lang w:val="nl-NL"/>
+        </w:rPr>
+        <w:t>kernel</w:t>
+      </w:r>
+      <w:proofErr w:type="spellEnd"/>
+      <w:r>
+        <w:rPr>
+          <w:lang w:val="nl-NL"/>
+        </w:rPr>
+        <w:t>:</w:t>
+      </w:r>
+    </w:p>
+    <w:tbl>
+      <w:tblPr>
+        <w:tblStyle w:val="TableGrid"/>
+        <w:tblW w:w="0" w:type="auto"/>
+        <w:jc w:val="center"/>
+        <w:tblLook w:val="04A0" w:firstRow="1" w:lastRow="0" w:firstColumn="1" w:lastColumn="0" w:noHBand="0" w:noVBand="1"/>
+      </w:tblPr>
+      <w:tblGrid>
+        <w:gridCol w:w="1242"/>
+        <w:gridCol w:w="1276"/>
+        <w:gridCol w:w="1276"/>
+      </w:tblGrid>
+      <w:tr>
+        <w:trPr>
+          <w:jc w:val="center"/>
+        </w:trPr>
+        <w:tc>
+          <w:tcPr>
+            <w:tcW w:w="1242" w:type="dxa"/>
+          </w:tcPr>
+          <w:p>
+            <w:pPr>
+              <w:rPr>
+                <w:lang w:val="nl-NL"/>
+              </w:rPr>
+            </w:pPr>
+            <w:r>
+              <w:rPr>
+                <w:lang w:val="nl-NL"/>
+              </w:rPr>
+              <w:t>0</w:t>
+            </w:r>
+          </w:p>
+        </w:tc>
+        <w:tc>
+          <w:tcPr>
+            <w:tcW w:w="1276" w:type="dxa"/>
+          </w:tcPr>
+          <w:p>
+            <w:pPr>
+              <w:rPr>
+                <w:lang w:val="nl-NL"/>
+              </w:rPr>
+            </w:pPr>
+            <w:r>
+              <w:rPr>
+                <w:lang w:val="nl-NL"/>
+              </w:rPr>
+              <w:t>1</w:t>
+            </w:r>
+          </w:p>
+        </w:tc>
+        <w:tc>
+          <w:tcPr>
+            <w:tcW w:w="1276" w:type="dxa"/>
+          </w:tcPr>
+          <w:p>
+            <w:pPr>
+              <w:rPr>
+                <w:lang w:val="nl-NL"/>
+              </w:rPr>
+            </w:pPr>
+            <w:r>
+              <w:rPr>
+                <w:lang w:val="nl-NL"/>
+              </w:rPr>
+              <w:t>0</w:t>
+            </w:r>
+          </w:p>
+        </w:tc>
+      </w:tr>
+      <w:tr>
+        <w:trPr>
+          <w:jc w:val="center"/>
+        </w:trPr>
+        <w:tc>
+          <w:tcPr>
+            <w:tcW w:w="1242" w:type="dxa"/>
+          </w:tcPr>
+          <w:p>
+            <w:pPr>
+              <w:rPr>
+                <w:lang w:val="nl-NL"/>
+              </w:rPr>
+            </w:pPr>
+            <w:r>
+              <w:rPr>
+                <w:lang w:val="nl-NL"/>
+              </w:rPr>
+              <w:t>1</w:t>
+            </w:r>
+          </w:p>
+        </w:tc>
+        <w:tc>
+          <w:tcPr>
+            <w:tcW w:w="1276" w:type="dxa"/>
+          </w:tcPr>
+          <w:p>
+            <w:pPr>
+              <w:rPr>
+                <w:lang w:val="nl-NL"/>
+              </w:rPr>
+            </w:pPr>
+            <w:r>
+              <w:rPr>
+                <w:lang w:val="nl-NL"/>
+              </w:rPr>
+              <w:t>1</w:t>
+            </w:r>
+          </w:p>
+        </w:tc>
+        <w:tc>
+          <w:tcPr>
+            <w:tcW w:w="1276" w:type="dxa"/>
+          </w:tcPr>
+          <w:p>
+            <w:pPr>
+              <w:rPr>
+                <w:lang w:val="nl-NL"/>
+              </w:rPr>
+            </w:pPr>
+            <w:r>
+              <w:rPr>
+                <w:lang w:val="nl-NL"/>
+              </w:rPr>
+              <w:t>1</w:t>
+            </w:r>
+          </w:p>
+        </w:tc>
+      </w:tr>
+      <w:tr>
+        <w:trPr>
+          <w:jc w:val="center"/>
+        </w:trPr>
+        <w:tc>
+          <w:tcPr>
+            <w:tcW w:w="1242" w:type="dxa"/>
+          </w:tcPr>
+          <w:p>
+            <w:pPr>
+              <w:rPr>
+                <w:lang w:val="nl-NL"/>
+              </w:rPr>
+            </w:pPr>
+            <w:r>
+              <w:rPr>
+                <w:lang w:val="nl-NL"/>
+              </w:rPr>
+              <w:t>0</w:t>
+            </w:r>
+          </w:p>
+        </w:tc>
+        <w:tc>
+          <w:tcPr>
+            <w:tcW w:w="1276" w:type="dxa"/>
+          </w:tcPr>
+          <w:p>
+            <w:pPr>
+              <w:rPr>
+                <w:lang w:val="nl-NL"/>
+              </w:rPr>
+            </w:pPr>
+            <w:r>
+              <w:rPr>
+                <w:lang w:val="nl-NL"/>
+              </w:rPr>
+              <w:t>1</w:t>
+            </w:r>
+          </w:p>
+        </w:tc>
+        <w:tc>
+          <w:tcPr>
+            <w:tcW w:w="1276" w:type="dxa"/>
+          </w:tcPr>
+          <w:p>
+            <w:pPr>
+              <w:rPr>
+                <w:lang w:val="nl-NL"/>
+              </w:rPr>
+            </w:pPr>
+            <w:r>
+              <w:rPr>
+                <w:lang w:val="nl-NL"/>
+              </w:rPr>
+              <w:t>0</w:t>
+            </w:r>
+          </w:p>
+        </w:tc>
+      </w:tr>
+    </w:tbl>
+    <w:p>
+      <w:pPr>
+        <w:rPr>
+          <w:lang w:val="nl-NL"/>
+        </w:rPr>
+      </w:pPr>
+    </w:p>
+    <w:p>
+      <w:pPr>
+        <w:rPr>
+          <w:lang w:val="nl-NL"/>
+        </w:rPr>
+      </w:pPr>
+      <w:r>
+        <w:rPr>
+          <w:lang w:val="nl-NL"/>
+        </w:rPr>
+        <w:lastRenderedPageBreak/>
+        <w:t xml:space="preserve">Het doel van de </w:t>
+      </w:r>
+      <w:proofErr w:type="spellStart"/>
+      <w:r>
+        <w:rPr>
+          <w:lang w:val="nl-NL"/>
+        </w:rPr>
+        <w:t>erosion</w:t>
+      </w:r>
+      <w:proofErr w:type="spellEnd"/>
+      <w:r>
+        <w:rPr>
+          <w:lang w:val="nl-NL"/>
+        </w:rPr>
+        <w:t xml:space="preserve"> stap is het verwijderen van </w:t>
+      </w:r>
+      <w:proofErr w:type="spellStart"/>
+      <w:r>
+        <w:rPr>
+          <w:lang w:val="nl-NL"/>
+        </w:rPr>
+        <w:t>noise</w:t>
+      </w:r>
+      <w:proofErr w:type="spellEnd"/>
+      <w:r>
+        <w:rPr>
+          <w:lang w:val="nl-NL"/>
+        </w:rPr>
+        <w:t xml:space="preserve"> uit de afbeelding; deze </w:t>
+      </w:r>
+      <w:proofErr w:type="spellStart"/>
+      <w:r>
+        <w:rPr>
+          <w:lang w:val="nl-NL"/>
+        </w:rPr>
+        <w:t>noise</w:t>
+      </w:r>
+      <w:proofErr w:type="spellEnd"/>
+      <w:r>
+        <w:rPr>
+          <w:lang w:val="nl-NL"/>
+        </w:rPr>
+        <w:t xml:space="preserve"> zou BFS-proces later in het stappenplan kunnen verstoren.</w:t>
+      </w:r>
+    </w:p>
+    <w:p>
+      <w:pPr>
+        <w:rPr>
+          <w:lang w:val="nl-NL"/>
+        </w:rPr>
+      </w:pPr>
+      <w:r>
+        <w:rPr>
+          <w:lang w:val="nl-NL"/>
+        </w:rPr>
+        <w:t xml:space="preserve">2: Er wordt </w:t>
+      </w:r>
+      <w:proofErr w:type="spellStart"/>
+      <w:r>
+        <w:rPr>
+          <w:lang w:val="nl-NL"/>
+        </w:rPr>
+        <w:t>dilation</w:t>
+      </w:r>
+      <w:proofErr w:type="spellEnd"/>
+      <w:r>
+        <w:rPr>
+          <w:lang w:val="nl-NL"/>
+        </w:rPr>
+        <w:t xml:space="preserve"> uitgevoerd met de volgende </w:t>
+      </w:r>
+      <w:proofErr w:type="spellStart"/>
+      <w:r>
+        <w:rPr>
+          <w:lang w:val="nl-NL"/>
+        </w:rPr>
+        <w:t>kernel</w:t>
+      </w:r>
+      <w:proofErr w:type="spellEnd"/>
+      <w:r>
+        <w:rPr>
+          <w:lang w:val="nl-NL"/>
+        </w:rPr>
+        <w:t>:</w:t>
+      </w:r>
+    </w:p>
+    <w:tbl>
+      <w:tblPr>
+        <w:tblStyle w:val="TableGrid"/>
+        <w:tblW w:w="0" w:type="auto"/>
+        <w:jc w:val="center"/>
+        <w:tblLook w:val="04A0" w:firstRow="1" w:lastRow="0" w:firstColumn="1" w:lastColumn="0" w:noHBand="0" w:noVBand="1"/>
+      </w:tblPr>
+      <w:tblGrid>
+        <w:gridCol w:w="1242"/>
+        <w:gridCol w:w="1276"/>
+        <w:gridCol w:w="1276"/>
+      </w:tblGrid>
+      <w:tr>
+        <w:trPr>
+          <w:jc w:val="center"/>
+        </w:trPr>
+        <w:tc>
+          <w:tcPr>
+            <w:tcW w:w="1242" w:type="dxa"/>
+          </w:tcPr>
+          <w:p>
+            <w:pPr>
+              <w:rPr>
+                <w:lang w:val="nl-NL"/>
+              </w:rPr>
+            </w:pPr>
+            <w:r>
+              <w:rPr>
+                <w:lang w:val="nl-NL"/>
+              </w:rPr>
+              <w:t>0</w:t>
+            </w:r>
+          </w:p>
+        </w:tc>
+        <w:tc>
+          <w:tcPr>
+            <w:tcW w:w="1276" w:type="dxa"/>
+          </w:tcPr>
+          <w:p>
+            <w:pPr>
+              <w:rPr>
+                <w:lang w:val="nl-NL"/>
+              </w:rPr>
+            </w:pPr>
+            <w:r>
+              <w:rPr>
+                <w:lang w:val="nl-NL"/>
+              </w:rPr>
+              <w:t>1</w:t>
+            </w:r>
+          </w:p>
+        </w:tc>
+        <w:tc>
+          <w:tcPr>
+            <w:tcW w:w="1276" w:type="dxa"/>
+          </w:tcPr>
+          <w:p>
+            <w:pPr>
+              <w:rPr>
+                <w:lang w:val="nl-NL"/>
+              </w:rPr>
+            </w:pPr>
+            <w:r>
+              <w:rPr>
+                <w:lang w:val="nl-NL"/>
+              </w:rPr>
+              <w:t>0</w:t>
+            </w:r>
+          </w:p>
+        </w:tc>
+      </w:tr>
+      <w:tr>
+        <w:trPr>
+          <w:jc w:val="center"/>
+        </w:trPr>
+        <w:tc>
+          <w:tcPr>
+            <w:tcW w:w="1242" w:type="dxa"/>
+          </w:tcPr>
+          <w:p>
+            <w:pPr>
+              <w:rPr>
+                <w:lang w:val="nl-NL"/>
+              </w:rPr>
+            </w:pPr>
+            <w:r>
+              <w:rPr>
+                <w:lang w:val="nl-NL"/>
+              </w:rPr>
+              <w:t>1</w:t>
+            </w:r>
+          </w:p>
+        </w:tc>
+        <w:tc>
+          <w:tcPr>
+            <w:tcW w:w="1276" w:type="dxa"/>
+          </w:tcPr>
+          <w:p>
+            <w:pPr>
+              <w:rPr>
+                <w:lang w:val="nl-NL"/>
+              </w:rPr>
+            </w:pPr>
+            <w:r>
+              <w:rPr>
+                <w:lang w:val="nl-NL"/>
+              </w:rPr>
+              <w:t>1</w:t>
+            </w:r>
+          </w:p>
+        </w:tc>
+        <w:tc>
+          <w:tcPr>
+            <w:tcW w:w="1276" w:type="dxa"/>
+          </w:tcPr>
+          <w:p>
+            <w:pPr>
+              <w:rPr>
+                <w:lang w:val="nl-NL"/>
+              </w:rPr>
+            </w:pPr>
+            <w:r>
+              <w:rPr>
+                <w:lang w:val="nl-NL"/>
+              </w:rPr>
+              <w:t>1</w:t>
+            </w:r>
+          </w:p>
+        </w:tc>
+      </w:tr>
+      <w:tr>
+        <w:trPr>
+          <w:jc w:val="center"/>
+        </w:trPr>
+        <w:tc>
+          <w:tcPr>
+            <w:tcW w:w="1242" w:type="dxa"/>
+          </w:tcPr>
+          <w:p>
+            <w:pPr>
+              <w:rPr>
+                <w:lang w:val="nl-NL"/>
+              </w:rPr>
+            </w:pPr>
+            <w:r>
+              <w:rPr>
+                <w:lang w:val="nl-NL"/>
+              </w:rPr>
+              <w:t>0</w:t>
+            </w:r>
+          </w:p>
+        </w:tc>
+        <w:tc>
+          <w:tcPr>
+            <w:tcW w:w="1276" w:type="dxa"/>
+          </w:tcPr>
+          <w:p>
+            <w:pPr>
+              <w:rPr>
+                <w:lang w:val="nl-NL"/>
+              </w:rPr>
+            </w:pPr>
+            <w:r>
+              <w:rPr>
+                <w:lang w:val="nl-NL"/>
+              </w:rPr>
+              <w:t>1</w:t>
+            </w:r>
+          </w:p>
+        </w:tc>
+        <w:tc>
+          <w:tcPr>
+            <w:tcW w:w="1276" w:type="dxa"/>
+          </w:tcPr>
+          <w:p>
+            <w:pPr>
+              <w:rPr>
+                <w:lang w:val="nl-NL"/>
+              </w:rPr>
+            </w:pPr>
+            <w:r>
+              <w:rPr>
+                <w:lang w:val="nl-NL"/>
+              </w:rPr>
+              <w:t>0</w:t>
+            </w:r>
+          </w:p>
+        </w:tc>
+      </w:tr>
+    </w:tbl>
+    <w:p>
+      <w:pPr>
+        <w:rPr>
+          <w:lang w:val="nl-NL"/>
+        </w:rPr>
+      </w:pPr>
+    </w:p>
+    <w:p>
+      <w:pPr>
+        <w:rPr>
+          <w:lang w:val="nl-NL"/>
+        </w:rPr>
+      </w:pPr>
+      <w:r>
+        <w:rPr>
+          <w:lang w:val="nl-NL"/>
+        </w:rPr>
+        <w:t xml:space="preserve">De pixelgroepen die zijn achtergebleven na de </w:t>
+      </w:r>
+      <w:proofErr w:type="spellStart"/>
+      <w:r>
+        <w:rPr>
+          <w:lang w:val="nl-NL"/>
+        </w:rPr>
+        <w:t>erosion</w:t>
+      </w:r>
+      <w:proofErr w:type="spellEnd"/>
+      <w:r>
+        <w:rPr>
+          <w:lang w:val="nl-NL"/>
+        </w:rPr>
+        <w:t xml:space="preserve"> stap worden weer naar originele dikte hersteld. Anders zou de </w:t>
+      </w:r>
+      <w:proofErr w:type="spellStart"/>
+      <w:r>
+        <w:rPr>
+          <w:lang w:val="nl-NL"/>
+        </w:rPr>
+        <w:t>rectangle</w:t>
+      </w:r>
+      <w:proofErr w:type="spellEnd"/>
+      <w:r>
+        <w:rPr>
+          <w:lang w:val="nl-NL"/>
+        </w:rPr>
+        <w:t xml:space="preserve"> met de ogen in het eindresultaat te klein zijn tegenover de originele afbeelding.</w:t>
+      </w:r>
+    </w:p>
+    <w:p>
+      <w:pPr>
+        <w:rPr>
+          <w:lang w:val="nl-NL"/>
+        </w:rPr>
+      </w:pPr>
+    </w:p>
+    <w:p>
+      <w:pPr>
+        <w:rPr>
+          <w:lang w:val="nl-NL"/>
+        </w:rPr>
+      </w:pPr>
+      <w:r>
+        <w:rPr>
+          <w:lang w:val="nl-NL"/>
+        </w:rPr>
+        <w:t>3: Er wordt een rij-scorelijst opgebouwd. De score wordt berekend in de volgende subset van de afbeelding:</w:t>
+      </w:r>
+    </w:p>
+    <w:p>
+      <w:pPr>
+        <w:pStyle w:val="ListParagraph"/>
+        <w:numPr>
+          <w:ilvl w:val="0"/>
+          <w:numId w:val="4"/>
+        </w:numPr>
+        <w:rPr>
+          <w:lang w:val="nl-NL"/>
+        </w:rPr>
+      </w:pPr>
+      <w:r>
+        <w:rPr>
+          <w:lang w:val="nl-NL"/>
+        </w:rPr>
+        <w:t>X = 0</w:t>
+      </w:r>
+    </w:p>
+    <w:p>
+      <w:pPr>
+        <w:pStyle w:val="ListParagraph"/>
+        <w:numPr>
+          <w:ilvl w:val="0"/>
+          <w:numId w:val="4"/>
+        </w:numPr>
+        <w:rPr>
+          <w:lang w:val="nl-NL"/>
+        </w:rPr>
+      </w:pPr>
+      <w:r>
+        <w:rPr>
+          <w:lang w:val="nl-NL"/>
+        </w:rPr>
+        <w:t xml:space="preserve">Y = </w:t>
+      </w:r>
+      <w:proofErr w:type="gramStart"/>
+      <w:r>
+        <w:rPr>
+          <w:lang w:val="nl-NL"/>
+        </w:rPr>
+        <w:t>Afbeeldingshoogte /</w:t>
+      </w:r>
+      <w:proofErr w:type="gramEnd"/>
+      <w:r>
+        <w:rPr>
+          <w:lang w:val="nl-NL"/>
+        </w:rPr>
+        <w:t xml:space="preserve"> 2 + (10% van de hoogte)</w:t>
+      </w:r>
+    </w:p>
+    <w:p>
+      <w:pPr>
+        <w:pStyle w:val="ListParagraph"/>
+        <w:numPr>
+          <w:ilvl w:val="0"/>
+          <w:numId w:val="4"/>
+        </w:numPr>
+        <w:rPr>
+          <w:lang w:val="nl-NL"/>
+        </w:rPr>
+      </w:pPr>
+      <w:proofErr w:type="spellStart"/>
+      <w:r>
+        <w:rPr>
+          <w:lang w:val="nl-NL"/>
+        </w:rPr>
+        <w:t>Width</w:t>
+      </w:r>
+      <w:proofErr w:type="spellEnd"/>
+      <w:r>
+        <w:rPr>
+          <w:lang w:val="nl-NL"/>
+        </w:rPr>
+        <w:t xml:space="preserve"> = </w:t>
+      </w:r>
+      <w:r>
+        <w:rPr>
+          <w:lang w:val="nl-NL"/>
+        </w:rPr>
+        <w:t>Afbeeldingsbreedte</w:t>
+      </w:r>
+    </w:p>
+    <w:p>
+      <w:pPr>
+        <w:pStyle w:val="ListParagraph"/>
+        <w:numPr>
+          <w:ilvl w:val="0"/>
+          <w:numId w:val="4"/>
+        </w:numPr>
+        <w:rPr>
+          <w:lang w:val="nl-NL"/>
+        </w:rPr>
+      </w:pPr>
+      <w:proofErr w:type="spellStart"/>
+      <w:r>
+        <w:rPr>
+          <w:lang w:val="nl-NL"/>
+        </w:rPr>
+        <w:t>Height</w:t>
+      </w:r>
+      <w:proofErr w:type="spellEnd"/>
+      <w:r>
+        <w:rPr>
+          <w:lang w:val="nl-NL"/>
+        </w:rPr>
+        <w:t xml:space="preserve"> = Afbeeldingshoogte – Y – </w:t>
+      </w:r>
+      <w:proofErr w:type="spellStart"/>
+      <w:r>
+        <w:rPr>
+          <w:lang w:val="nl-NL"/>
+        </w:rPr>
+        <w:t>headTop</w:t>
+      </w:r>
+      <w:proofErr w:type="spellEnd"/>
+      <w:r>
+        <w:rPr>
+          <w:lang w:val="nl-NL"/>
+        </w:rPr>
+        <w:t xml:space="preserve"> (Y-positie van</w:t>
+      </w:r>
+      <w:r>
+        <w:rPr>
+          <w:lang w:val="nl-NL"/>
+        </w:rPr>
+        <w:t xml:space="preserve"> het begin van het hoofd, gegeven door </w:t>
+      </w:r>
+      <w:r>
+        <w:rPr>
+          <w:rFonts w:ascii="Consolas" w:hAnsi="Consolas" w:cs="Consolas"/>
+          <w:color w:val="000000"/>
+          <w:sz w:val="19"/>
+          <w:szCs w:val="19"/>
+          <w:lang w:val="en-NL"/>
+        </w:rPr>
+        <w:t>FEATURE_HEAD_TOP</w:t>
+      </w:r>
+      <w:r>
+        <w:rPr>
+          <w:rFonts w:ascii="Consolas" w:hAnsi="Consolas" w:cs="Consolas"/>
+          <w:color w:val="000000"/>
+          <w:sz w:val="19"/>
+          <w:szCs w:val="19"/>
+          <w:lang w:val="nl-NL"/>
+        </w:rPr>
+        <w:t>)</w:t>
+      </w:r>
+    </w:p>
+    <w:p>
+      <w:pPr>
+        <w:rPr>
+          <w:lang w:val="nl-NL"/>
+        </w:rPr>
+      </w:pPr>
+      <w:r>
+        <w:rPr>
+          <w:lang w:val="nl-NL"/>
+        </w:rPr>
+        <w:t xml:space="preserve">De score wordt berekend door van links naar rechts door de rij heen te lopen. Elke zwarte (gekleurde) pixel in de intensiteitsmatrix hoogt de score van de rij op met 1. De rij met de hoogste score wordt geselecteerd. Dit is in bijna alle gevallen een rij op de </w:t>
+      </w:r>
+      <w:proofErr w:type="spellStart"/>
+      <w:r>
+        <w:rPr>
+          <w:lang w:val="nl-NL"/>
+        </w:rPr>
+        <w:t>wenkbrouw</w:t>
+      </w:r>
+      <w:proofErr w:type="spellEnd"/>
+      <w:r>
+        <w:rPr>
+          <w:lang w:val="nl-NL"/>
+        </w:rPr>
+        <w:t>.</w:t>
+      </w:r>
+    </w:p>
+    <w:p>
+      <w:pPr>
+        <w:rPr>
+          <w:lang w:val="nl-NL"/>
+        </w:rPr>
+      </w:pPr>
+      <w:r>
+        <w:rPr>
+          <w:lang w:val="nl-NL"/>
+        </w:rPr>
+        <w:t xml:space="preserve">Bij de rij (de Y-waarde, niet de score) wordt </w:t>
+      </w:r>
+      <w:proofErr w:type="gramStart"/>
+      <w:r>
+        <w:rPr>
+          <w:lang w:val="nl-NL"/>
+        </w:rPr>
+        <w:t>Afbeeldingshoogte /</w:t>
+      </w:r>
+      <w:proofErr w:type="gramEnd"/>
+      <w:r>
+        <w:rPr>
+          <w:lang w:val="nl-NL"/>
+        </w:rPr>
+        <w:t xml:space="preserve"> 2 + (10% van de hoogte)</w:t>
+      </w:r>
+      <w:r>
+        <w:rPr>
+          <w:lang w:val="nl-NL"/>
+        </w:rPr>
+        <w:t xml:space="preserve"> opgeteld.</w:t>
+      </w:r>
+    </w:p>
+    <w:p>
+      <w:pPr>
+        <w:rPr>
+          <w:lang w:val="nl-NL"/>
+        </w:rPr>
+      </w:pPr>
+      <w:r>
+        <w:rPr>
+          <w:lang w:val="nl-NL"/>
+        </w:rPr>
+        <w:t xml:space="preserve">4: Het linkeroog wordt opgezocht. Op de geselecteerde rij wordt er vanaf links naar het midden gewerkt. Bij de eerste zwarte (gekleurde) pixel wordt BFS uitgevoerd met een maximale diepte van 24. Van deze lijst wordt de minimale X en Y en de maximale X en Y-waarden opgezocht. Hier wordt een </w:t>
+      </w:r>
+      <w:proofErr w:type="spellStart"/>
+      <w:r>
+        <w:rPr>
+          <w:lang w:val="nl-NL"/>
+        </w:rPr>
+        <w:t>rectangle</w:t>
+      </w:r>
+      <w:proofErr w:type="spellEnd"/>
+      <w:r>
+        <w:rPr>
+          <w:lang w:val="nl-NL"/>
+        </w:rPr>
+        <w:t xml:space="preserve"> van gemaakt.</w:t>
+      </w:r>
+    </w:p>
+    <w:p>
+      <w:pPr>
+        <w:rPr>
+          <w:lang w:val="nl-NL"/>
+        </w:rPr>
+      </w:pPr>
+      <w:r>
+        <w:rPr>
+          <w:lang w:val="nl-NL"/>
+        </w:rPr>
+        <w:t>5:</w:t>
+      </w:r>
+      <w:r>
+        <w:rPr>
+          <w:lang w:val="nl-NL"/>
+        </w:rPr>
+        <w:t xml:space="preserve"> Het </w:t>
+      </w:r>
+      <w:r>
+        <w:rPr>
+          <w:lang w:val="nl-NL"/>
+        </w:rPr>
+        <w:t>rechteroog</w:t>
+      </w:r>
+      <w:r>
+        <w:rPr>
+          <w:lang w:val="nl-NL"/>
+        </w:rPr>
+        <w:t xml:space="preserve"> wordt opgezocht. Op de geselecteerde rij wordt er vanaf </w:t>
+      </w:r>
+      <w:r>
+        <w:rPr>
+          <w:lang w:val="nl-NL"/>
+        </w:rPr>
+        <w:t xml:space="preserve">rechts </w:t>
+      </w:r>
+      <w:r>
+        <w:rPr>
+          <w:lang w:val="nl-NL"/>
+        </w:rPr>
+        <w:t xml:space="preserve">naar het midden gewerkt. Bij de eerste zwarte (gekleurde) pixel wordt BFS uitgevoerd met een maximale diepte van 24. Van deze lijst wordt de minimale X en Y en de maximale X en </w:t>
+      </w:r>
+      <w:r>
+        <w:rPr>
+          <w:lang w:val="nl-NL"/>
+        </w:rPr>
+        <w:t>Y-waarden</w:t>
+      </w:r>
+      <w:r>
+        <w:rPr>
+          <w:lang w:val="nl-NL"/>
+        </w:rPr>
+        <w:t xml:space="preserve"> opgezocht. Hier wordt een </w:t>
+      </w:r>
+      <w:proofErr w:type="spellStart"/>
+      <w:r>
+        <w:rPr>
+          <w:lang w:val="nl-NL"/>
+        </w:rPr>
+        <w:t>rectangle</w:t>
+      </w:r>
+      <w:proofErr w:type="spellEnd"/>
+      <w:r>
+        <w:rPr>
+          <w:lang w:val="nl-NL"/>
+        </w:rPr>
+        <w:t xml:space="preserve"> van gemaakt.</w:t>
+      </w:r>
+    </w:p>
+    <w:p>
+      <w:pPr>
+        <w:rPr>
+          <w:lang w:val="nl-NL"/>
+        </w:rPr>
+      </w:pPr>
+      <w:r>
+        <w:rPr>
+          <w:lang w:val="nl-NL"/>
+        </w:rPr>
+        <w:t xml:space="preserve">6. Beide </w:t>
+      </w:r>
+      <w:proofErr w:type="spellStart"/>
+      <w:r>
+        <w:rPr>
+          <w:lang w:val="nl-NL"/>
+        </w:rPr>
+        <w:t>rectangles</w:t>
+      </w:r>
+      <w:proofErr w:type="spellEnd"/>
+      <w:r>
+        <w:rPr>
+          <w:lang w:val="nl-NL"/>
+        </w:rPr>
+        <w:t xml:space="preserve"> worden opgevoerd in het </w:t>
+      </w:r>
+      <w:proofErr w:type="spellStart"/>
+      <w:r>
+        <w:rPr>
+          <w:lang w:val="nl-NL"/>
+        </w:rPr>
+        <w:t>framework</w:t>
+      </w:r>
+      <w:proofErr w:type="spellEnd"/>
+      <w:r>
+        <w:rPr>
+          <w:lang w:val="nl-NL"/>
+        </w:rPr>
+        <w:t xml:space="preserve"> als features.</w:t>
+      </w:r>
+    </w:p>
+    <w:p>
+      <w:pPr>
+        <w:pStyle w:val="Heading2"/>
+        <w:rPr>
+          <w:lang w:val="nl-NL"/>
+        </w:rPr>
+      </w:pPr>
+      <w:r>
+        <w:rPr>
+          <w:lang w:val="nl-NL"/>
+        </w:rPr>
+        <w:t>E</w:t>
+      </w:r>
+      <w:r>
+        <w:rPr>
+          <w:lang w:val="nl-NL"/>
+        </w:rPr>
+        <w:t>valuatie</w:t>
       </w:r>
     </w:p>
     <w:p>
@@ -165,135 +1381,6 @@
       </w:pPr>
       <w:bookmarkStart w:id="0" w:name="_GoBack"/>
       <w:bookmarkEnd w:id="0"/>
-    </w:p>
-    <w:p>
-      <w:pPr>
-        <w:pStyle w:val="Heading2"/>
-        <w:rPr>
-          <w:lang w:val="nl-NL"/>
-        </w:rPr>
-      </w:pPr>
-      <w:r>
-        <w:rPr>
-          <w:lang w:val="nl-NL"/>
-        </w:rPr>
-        <w:t>Keuze</w:t>
-      </w:r>
-    </w:p>
-    <w:p>
-      <w:pPr>
-        <w:rPr>
-          <w:lang w:val="nl-NL"/>
-        </w:rPr>
-      </w:pPr>
-      <w:r>
-        <w:rPr>
-          <w:lang w:val="nl-NL"/>
-        </w:rPr>
-        <w:t xml:space="preserve">Je geeft een onderbouwing over waarom een bepaalde methode is gekozen, en/of waarom bepaalde </w:t>
-      </w:r>
-      <w:proofErr w:type="spellStart"/>
-      <w:r>
-        <w:rPr>
-          <w:lang w:val="nl-NL"/>
-        </w:rPr>
-        <w:t>settings</w:t>
-      </w:r>
-      <w:proofErr w:type="spellEnd"/>
-      <w:r>
-        <w:rPr>
-          <w:lang w:val="nl-NL"/>
-        </w:rPr>
-        <w:t xml:space="preserve"> zijn gebruikt.</w:t>
-      </w:r>
-    </w:p>
-    <w:p>
-      <w:pPr>
-        <w:rPr>
-          <w:lang w:val="nl-NL"/>
-        </w:rPr>
-      </w:pPr>
-    </w:p>
-    <w:p>
-      <w:pPr>
-        <w:pStyle w:val="Heading2"/>
-        <w:rPr>
-          <w:lang w:val="nl-NL"/>
-        </w:rPr>
-      </w:pPr>
-      <w:r>
-        <w:rPr>
-          <w:lang w:val="nl-NL"/>
-        </w:rPr>
-        <w:t>Implementatie</w:t>
-      </w:r>
-    </w:p>
-    <w:p>
-      <w:pPr>
-        <w:rPr>
-          <w:lang w:val="nl-NL"/>
-        </w:rPr>
-      </w:pPr>
-      <w:r>
-        <w:rPr>
-          <w:lang w:val="nl-NL"/>
-        </w:rPr>
-        <w:t xml:space="preserve">Je geeft aan hoe deze keuze is </w:t>
-      </w:r>
-      <w:proofErr w:type="spellStart"/>
-      <w:r>
-        <w:rPr>
-          <w:lang w:val="nl-NL"/>
-        </w:rPr>
-        <w:t>geimplementeerd</w:t>
-      </w:r>
-      <w:proofErr w:type="spellEnd"/>
-      <w:r>
-        <w:rPr>
-          <w:lang w:val="nl-NL"/>
-        </w:rPr>
-        <w:t xml:space="preserve"> in de code</w:t>
-      </w:r>
-    </w:p>
-    <w:p>
-      <w:pPr>
-        <w:rPr>
-          <w:lang w:val="nl-NL"/>
-        </w:rPr>
-      </w:pPr>
-    </w:p>
-    <w:p>
-      <w:pPr>
-        <w:pStyle w:val="Heading2"/>
-        <w:rPr>
-          <w:lang w:val="nl-NL"/>
-        </w:rPr>
-      </w:pPr>
-      <w:r>
-        <w:rPr>
-          <w:lang w:val="nl-NL"/>
-        </w:rPr>
-        <w:t>E</w:t>
-      </w:r>
-      <w:r>
-        <w:rPr>
-          <w:lang w:val="nl-NL"/>
-        </w:rPr>
-        <w:t>valuatie</w:t>
-      </w:r>
-    </w:p>
-    <w:p>
-      <w:pPr>
-        <w:rPr>
-          <w:lang w:val="nl-NL"/>
-        </w:rPr>
-      </w:pPr>
-      <w:r>
-        <w:rPr>
-          <w:lang w:val="nl-NL"/>
-        </w:rPr>
-        <w:t>Je geeft aan welke experimenten er gedaan zullen worden om de implementatie te testen en te ‘bewijzen’ dat de implementatie daadwerkelijk correct werkt. Dit geeft direct informatie over de meetrapporten die er zullen worden gemaakt.</w:t>
-      </w:r>
     </w:p>
     <w:sectPr>
       <w:pgSz w:w="12240" w:h="15840"/>
@@ -308,6 +1395,119 @@
 <file path=word/numbering.xml><?xml version="1.0" encoding="utf-8"?>
 <w:numbering xmlns:wpc="http://schemas.microsoft.com/office/word/2010/wordprocessingCanvas" xmlns:cx="http://schemas.microsoft.com/office/drawing/2014/chartex" xmlns:cx1="http://schemas.microsoft.com/office/drawing/2015/9/8/chartex" xmlns:cx2="http://schemas.microsoft.com/office/drawing/2015/10/21/chartex" xmlns:cx3="http://schemas.microsoft.com/office/drawing/2016/5/9/chartex" xmlns:cx4="http://schemas.microsoft.com/office/drawing/2016/5/10/chartex" xmlns:cx5="http://schemas.microsoft.com/office/drawing/2016/5/11/chartex" xmlns:cx6="http://schemas.microsoft.com/office/drawing/2016/5/12/chartex" xmlns:cx7="http://schemas.microsoft.com/office/drawing/2016/5/13/chartex" xmlns:cx8="http://schemas.microsoft.com/office/drawing/2016/5/14/chartex" xmlns:mc="http://schemas.openxmlformats.org/markup-compatibility/2006" xmlns:aink="http://schemas.microsoft.com/office/drawing/2016/ink" xmlns:am3d="http://schemas.microsoft.com/office/drawing/2017/model3d" xmlns:o="urn:schemas-microsoft-com:office:office" xmlns:r="http://schemas.openxmlformats.org/officeDocument/2006/relationships" xmlns:m="http://schemas.openxmlformats.org/officeDocument/2006/math" xmlns:v="urn:schemas-microsoft-com:vml" xmlns:wp14="http://schemas.microsoft.com/office/word/2010/wordprocessingDrawing" xmlns:wp="http://schemas.openxmlformats.org/drawingml/2006/wordprocessingDrawing" xmlns:w10="urn:schemas-microsoft-com:office:word" xmlns:w="http://schemas.openxmlformats.org/wordprocessingml/2006/main" xmlns:w14="http://schemas.microsoft.com/office/word/2010/wordml" xmlns:w15="http://schemas.microsoft.com/office/word/2012/wordml" xmlns:w16cid="http://schemas.microsoft.com/office/word/2016/wordml/cid" xmlns:w16se="http://schemas.microsoft.com/office/word/2015/wordml/symex" xmlns:wpg="http://schemas.microsoft.com/office/word/2010/wordprocessingGroup" xmlns:wpi="http://schemas.microsoft.com/office/word/2010/wordprocessingInk" xmlns:wne="http://schemas.microsoft.com/office/word/2006/wordml" xmlns:wps="http://schemas.microsoft.com/office/word/2010/wordprocessingShape" mc:Ignorable="w14 w15 w16se w16cid wp14">
   <w:abstractNum w:abstractNumId="0" w15:restartNumberingAfterBreak="0">
+    <w:nsid w:val="07586683"/>
+    <w:multiLevelType w:val="hybridMultilevel"/>
+    <w:tmpl w:val="BCD0FF9E"/>
+    <w:lvl w:ilvl="0" w:tplc="87A8C81E">
+      <w:start w:val="5"/>
+      <w:numFmt w:val="bullet"/>
+      <w:lvlText w:val="-"/>
+      <w:lvlJc w:val="left"/>
+      <w:pPr>
+        <w:ind w:left="720" w:hanging="360"/>
+      </w:pPr>
+      <w:rPr>
+        <w:rFonts w:ascii="Quicksand Book" w:eastAsiaTheme="minorHAnsi" w:hAnsi="Quicksand Book" w:cstheme="minorBidi" w:hint="default"/>
+      </w:rPr>
+    </w:lvl>
+    <w:lvl w:ilvl="1" w:tplc="20000003" w:tentative="1">
+      <w:start w:val="1"/>
+      <w:numFmt w:val="bullet"/>
+      <w:lvlText w:val="o"/>
+      <w:lvlJc w:val="left"/>
+      <w:pPr>
+        <w:ind w:left="1440" w:hanging="360"/>
+      </w:pPr>
+      <w:rPr>
+        <w:rFonts w:ascii="Courier New" w:hAnsi="Courier New" w:cs="Courier New" w:hint="default"/>
+      </w:rPr>
+    </w:lvl>
+    <w:lvl w:ilvl="2" w:tplc="20000005" w:tentative="1">
+      <w:start w:val="1"/>
+      <w:numFmt w:val="bullet"/>
+      <w:lvlText w:val=""/>
+      <w:lvlJc w:val="left"/>
+      <w:pPr>
+        <w:ind w:left="2160" w:hanging="360"/>
+      </w:pPr>
+      <w:rPr>
+        <w:rFonts w:ascii="Wingdings" w:hAnsi="Wingdings" w:hint="default"/>
+      </w:rPr>
+    </w:lvl>
+    <w:lvl w:ilvl="3" w:tplc="20000001" w:tentative="1">
+      <w:start w:val="1"/>
+      <w:numFmt w:val="bullet"/>
+      <w:lvlText w:val=""/>
+      <w:lvlJc w:val="left"/>
+      <w:pPr>
+        <w:ind w:left="2880" w:hanging="360"/>
+      </w:pPr>
+      <w:rPr>
+        <w:rFonts w:ascii="Symbol" w:hAnsi="Symbol" w:hint="default"/>
+      </w:rPr>
+    </w:lvl>
+    <w:lvl w:ilvl="4" w:tplc="20000003" w:tentative="1">
+      <w:start w:val="1"/>
+      <w:numFmt w:val="bullet"/>
+      <w:lvlText w:val="o"/>
+      <w:lvlJc w:val="left"/>
+      <w:pPr>
+        <w:ind w:left="3600" w:hanging="360"/>
+      </w:pPr>
+      <w:rPr>
+        <w:rFonts w:ascii="Courier New" w:hAnsi="Courier New" w:cs="Courier New" w:hint="default"/>
+      </w:rPr>
+    </w:lvl>
+    <w:lvl w:ilvl="5" w:tplc="20000005" w:tentative="1">
+      <w:start w:val="1"/>
+      <w:numFmt w:val="bullet"/>
+      <w:lvlText w:val=""/>
+      <w:lvlJc w:val="left"/>
+      <w:pPr>
+        <w:ind w:left="4320" w:hanging="360"/>
+      </w:pPr>
+      <w:rPr>
+        <w:rFonts w:ascii="Wingdings" w:hAnsi="Wingdings" w:hint="default"/>
+      </w:rPr>
+    </w:lvl>
+    <w:lvl w:ilvl="6" w:tplc="20000001" w:tentative="1">
+      <w:start w:val="1"/>
+      <w:numFmt w:val="bullet"/>
+      <w:lvlText w:val=""/>
+      <w:lvlJc w:val="left"/>
+      <w:pPr>
+        <w:ind w:left="5040" w:hanging="360"/>
+      </w:pPr>
+      <w:rPr>
+        <w:rFonts w:ascii="Symbol" w:hAnsi="Symbol" w:hint="default"/>
+      </w:rPr>
+    </w:lvl>
+    <w:lvl w:ilvl="7" w:tplc="20000003" w:tentative="1">
+      <w:start w:val="1"/>
+      <w:numFmt w:val="bullet"/>
+      <w:lvlText w:val="o"/>
+      <w:lvlJc w:val="left"/>
+      <w:pPr>
+        <w:ind w:left="5760" w:hanging="360"/>
+      </w:pPr>
+      <w:rPr>
+        <w:rFonts w:ascii="Courier New" w:hAnsi="Courier New" w:cs="Courier New" w:hint="default"/>
+      </w:rPr>
+    </w:lvl>
+    <w:lvl w:ilvl="8" w:tplc="20000005" w:tentative="1">
+      <w:start w:val="1"/>
+      <w:numFmt w:val="bullet"/>
+      <w:lvlText w:val=""/>
+      <w:lvlJc w:val="left"/>
+      <w:pPr>
+        <w:ind w:left="6480" w:hanging="360"/>
+      </w:pPr>
+      <w:rPr>
+        <w:rFonts w:ascii="Wingdings" w:hAnsi="Wingdings" w:hint="default"/>
+      </w:rPr>
+    </w:lvl>
+  </w:abstractNum>
+  <w:abstractNum w:abstractNumId="1" w15:restartNumberingAfterBreak="0">
     <w:nsid w:val="268858BF"/>
     <w:multiLevelType w:val="multilevel"/>
     <w:tmpl w:val="110C3B44"/>
@@ -423,12 +1623,15 @@
     </w:lvl>
   </w:abstractNum>
   <w:num w:numId="1">
-    <w:abstractNumId w:val="0"/>
+    <w:abstractNumId w:val="1"/>
   </w:num>
   <w:num w:numId="2">
-    <w:abstractNumId w:val="0"/>
+    <w:abstractNumId w:val="1"/>
   </w:num>
   <w:num w:numId="3">
+    <w:abstractNumId w:val="1"/>
+  </w:num>
+  <w:num w:numId="4">
     <w:abstractNumId w:val="0"/>
   </w:num>
 </w:numbering>
@@ -606,7 +1809,7 @@
     <w:lsdException w:name="Table Web 2" w:semiHidden="1" w:unhideWhenUsed="1"/>
     <w:lsdException w:name="Table Web 3" w:semiHidden="1" w:unhideWhenUsed="1"/>
     <w:lsdException w:name="Balloon Text" w:semiHidden="1" w:unhideWhenUsed="1"/>
-    <w:lsdException w:name="Table Grid" w:semiHidden="1" w:uiPriority="59" w:unhideWhenUsed="1"/>
+    <w:lsdException w:name="Table Grid" w:uiPriority="59"/>
     <w:lsdException w:name="Table Theme" w:semiHidden="1" w:unhideWhenUsed="1"/>
     <w:lsdException w:name="Placeholder Text" w:semiHidden="1"/>
     <w:lsdException w:name="No Spacing" w:uiPriority="1" w:qFormat="1"/>
@@ -901,7 +2104,6 @@
     <w:next w:val="Normal"/>
     <w:link w:val="Heading3Char"/>
     <w:uiPriority w:val="9"/>
-    <w:semiHidden/>
     <w:unhideWhenUsed/>
     <w:qFormat/>
     <w:rsid w:val="00DE73A8"/>
@@ -1119,7 +2321,6 @@
     <w:basedOn w:val="DefaultParagraphFont"/>
     <w:link w:val="Heading3"/>
     <w:uiPriority w:val="9"/>
-    <w:semiHidden/>
     <w:rsid w:val="00DE73A8"/>
     <w:rPr>
       <w:rFonts w:ascii="Quicksand Book" w:eastAsiaTheme="majorEastAsia" w:hAnsi="Quicksand Book" w:cstheme="majorBidi"/>
@@ -1497,6 +2698,25 @@
       <w:rFonts w:asciiTheme="majorHAnsi" w:hAnsiTheme="majorHAnsi"/>
       <w:color w:val="365F91" w:themeColor="accent1" w:themeShade="BF"/>
     </w:rPr>
+  </w:style>
+  <w:style w:type="table" w:styleId="TableGrid">
+    <w:name w:val="Table Grid"/>
+    <w:basedOn w:val="TableNormal"/>
+    <w:uiPriority w:val="59"/>
+    <w:rsid w:val="00B717A1"/>
+    <w:pPr>
+      <w:spacing w:after="0" w:line="240" w:lineRule="auto"/>
+    </w:pPr>
+    <w:tblPr>
+      <w:tblBorders>
+        <w:top w:val="single" w:sz="4" w:space="0" w:color="auto"/>
+        <w:left w:val="single" w:sz="4" w:space="0" w:color="auto"/>
+        <w:bottom w:val="single" w:sz="4" w:space="0" w:color="auto"/>
+        <w:right w:val="single" w:sz="4" w:space="0" w:color="auto"/>
+        <w:insideH w:val="single" w:sz="4" w:space="0" w:color="auto"/>
+        <w:insideV w:val="single" w:sz="4" w:space="0" w:color="auto"/>
+      </w:tblBorders>
+    </w:tblPr>
   </w:style>
 </w:styles>
 </file>

</xml_diff>

<commit_message>
Resultaten toegevoegd aan meetrapport, dll geupdate
</commit_message>
<xml_diff>
--- a/implementatieplannen/working/Implementatieplan.docx
+++ b/implementatieplannen/working/Implementatieplan.docx
@@ -65,28 +65,44 @@
         <w:rPr>
           <w:lang w:val="nl-NL"/>
         </w:rPr>
-        <w:t xml:space="preserve">Teamlid 2: Thomas </w:t>
-      </w:r>
-      <w:proofErr w:type="spellStart"/>
-      <w:r>
-        <w:rPr>
-          <w:lang w:val="nl-NL"/>
-        </w:rPr>
-        <w:t>Theil</w:t>
-      </w:r>
-      <w:proofErr w:type="spellEnd"/>
-    </w:p>
-    <w:p>
-      <w:pPr>
-        <w:rPr>
-          <w:lang w:val="nl-NL"/>
-        </w:rPr>
-      </w:pPr>
-      <w:r>
-        <w:rPr>
-          <w:lang w:val="nl-NL"/>
-        </w:rPr>
-        <w:t>Datum: 05/02/2019</w:t>
+        <w:t>Teamlid 2: Thomas Theil</w:t>
+      </w:r>
+    </w:p>
+    <w:p>
+      <w:pPr>
+        <w:rPr>
+          <w:lang w:val="nl-NL"/>
+        </w:rPr>
+      </w:pPr>
+      <w:r>
+        <w:rPr>
+          <w:lang w:val="nl-NL"/>
+        </w:rPr>
+        <w:t xml:space="preserve">Datum: </w:t>
+      </w:r>
+      <w:r>
+        <w:rPr>
+          <w:lang w:val="nl-NL"/>
+        </w:rPr>
+        <w:t>14</w:t>
+      </w:r>
+      <w:r>
+        <w:rPr>
+          <w:lang w:val="nl-NL"/>
+        </w:rPr>
+        <w:t>/0</w:t>
+      </w:r>
+      <w:r>
+        <w:rPr>
+          <w:lang w:val="nl-NL"/>
+        </w:rPr>
+        <w:t>4</w:t>
+      </w:r>
+      <w:r>
+        <w:rPr>
+          <w:lang w:val="nl-NL"/>
+        </w:rPr>
+        <w:t>/2019</w:t>
       </w:r>
     </w:p>
     <w:p>
@@ -138,16 +154,8 @@
         <w:rPr>
           <w:lang w:val="nl-NL"/>
         </w:rPr>
-        <w:t xml:space="preserve"> dan de “originele” implementatie binnen het </w:t>
-      </w:r>
-      <w:proofErr w:type="spellStart"/>
-      <w:r>
-        <w:rPr>
-          <w:lang w:val="nl-NL"/>
-        </w:rPr>
-        <w:t>framework</w:t>
-      </w:r>
-      <w:proofErr w:type="spellEnd"/>
+        <w:t xml:space="preserve"> dan de “originele” implementatie binnen het framework</w:t>
+      </w:r>
       <w:r>
         <w:rPr>
           <w:lang w:val="nl-NL"/>
@@ -308,48 +316,34 @@
         <w:rPr>
           <w:lang w:val="nl-NL"/>
         </w:rPr>
-        <w:t xml:space="preserve">) en relatief accuraat. Binnen het </w:t>
+        <w:t xml:space="preserve">) en relatief accuraat. Binnen het framework wat wij moeten gebruiken voor de implementatie krijgen wij alleen een intensiteitsmatrix aangeleverd; voor circulaire </w:t>
       </w:r>
       <w:proofErr w:type="spellStart"/>
       <w:r>
         <w:rPr>
           <w:lang w:val="nl-NL"/>
         </w:rPr>
-        <w:t>framework</w:t>
+        <w:t>Hough</w:t>
       </w:r>
       <w:proofErr w:type="spellEnd"/>
       <w:r>
         <w:rPr>
           <w:lang w:val="nl-NL"/>
         </w:rPr>
-        <w:t xml:space="preserve"> wat wij moeten gebruiken voor de implementatie krijgen wij alleen een intensiteitsmatrix aangeleverd; voor circulaire </w:t>
+        <w:t xml:space="preserve">-transformaties of Haar-like features is de originele/grijswaarden of </w:t>
       </w:r>
       <w:proofErr w:type="spellStart"/>
       <w:r>
         <w:rPr>
           <w:lang w:val="nl-NL"/>
         </w:rPr>
-        <w:t>Hough</w:t>
+        <w:t>edge-detected</w:t>
       </w:r>
       <w:proofErr w:type="spellEnd"/>
       <w:r>
         <w:rPr>
           <w:lang w:val="nl-NL"/>
         </w:rPr>
-        <w:t xml:space="preserve">-transformaties of Haar-like features is de originele/grijswaarden of </w:t>
-      </w:r>
-      <w:proofErr w:type="spellStart"/>
-      <w:r>
-        <w:rPr>
-          <w:lang w:val="nl-NL"/>
-        </w:rPr>
-        <w:t>edge-detected</w:t>
-      </w:r>
-      <w:proofErr w:type="spellEnd"/>
-      <w:r>
-        <w:rPr>
-          <w:lang w:val="nl-NL"/>
-        </w:rPr>
         <w:t xml:space="preserve"> afbeelding nodig. </w:t>
       </w:r>
     </w:p>
@@ -386,28 +380,12 @@
         </w:rPr>
         <w:t>Binnen de code worden de volgende stappen ondernomen</w:t>
       </w:r>
-      <w:proofErr w:type="gramStart"/>
-      <w:r>
-        <w:rPr>
-          <w:lang w:val="nl-NL"/>
-        </w:rPr>
-        <w:t xml:space="preserve">. </w:t>
-      </w:r>
-      <w:proofErr w:type="gramEnd"/>
-      <w:r>
-        <w:rPr>
-          <w:lang w:val="nl-NL"/>
-        </w:rPr>
-        <w:t xml:space="preserve">Er wordt gestart met de intensiteitsmatrix die wordt aangeleverd vanuit het </w:t>
-      </w:r>
-      <w:proofErr w:type="spellStart"/>
-      <w:r>
-        <w:rPr>
-          <w:lang w:val="nl-NL"/>
-        </w:rPr>
-        <w:t>framework</w:t>
-      </w:r>
-      <w:proofErr w:type="spellEnd"/>
+      <w:r>
+        <w:rPr>
+          <w:lang w:val="nl-NL"/>
+        </w:rPr>
+        <w:t>. Er wordt gestart met de intensiteitsmatrix die wordt aangeleverd vanuit het framework</w:t>
+      </w:r>
       <w:r>
         <w:rPr>
           <w:lang w:val="nl-NL"/>
@@ -1207,13 +1185,7 @@
         <w:rPr>
           <w:lang w:val="nl-NL"/>
         </w:rPr>
-        <w:t xml:space="preserve"> 2 + (10% van de hoogte)</w:t>
-      </w:r>
-      <w:r>
-        <w:rPr>
-          <w:lang w:val="nl-NL"/>
-        </w:rPr>
-        <w:t xml:space="preserve"> opgeteld.</w:t>
+        <w:t xml:space="preserve"> 2 + (10% van de hoogte) opgeteld.</w:t>
       </w:r>
     </w:p>
     <w:p>
@@ -1253,49 +1225,7 @@
         <w:rPr>
           <w:lang w:val="nl-NL"/>
         </w:rPr>
-        <w:t>5:</w:t>
-      </w:r>
-      <w:r>
-        <w:rPr>
-          <w:lang w:val="nl-NL"/>
-        </w:rPr>
-        <w:t xml:space="preserve"> Het </w:t>
-      </w:r>
-      <w:r>
-        <w:rPr>
-          <w:lang w:val="nl-NL"/>
-        </w:rPr>
-        <w:t>rechteroog</w:t>
-      </w:r>
-      <w:r>
-        <w:rPr>
-          <w:lang w:val="nl-NL"/>
-        </w:rPr>
-        <w:t xml:space="preserve"> wordt opgezocht. Op de geselecteerde rij wordt er vanaf </w:t>
-      </w:r>
-      <w:r>
-        <w:rPr>
-          <w:lang w:val="nl-NL"/>
-        </w:rPr>
-        <w:t xml:space="preserve">rechts </w:t>
-      </w:r>
-      <w:r>
-        <w:rPr>
-          <w:lang w:val="nl-NL"/>
-        </w:rPr>
-        <w:t xml:space="preserve">naar het midden gewerkt. Bij de eerste zwarte (gekleurde) pixel wordt BFS uitgevoerd met een maximale diepte van 24. Van deze lijst wordt de minimale X en Y en de maximale X en </w:t>
-      </w:r>
-      <w:r>
-        <w:rPr>
-          <w:lang w:val="nl-NL"/>
-        </w:rPr>
-        <w:t>Y-waarden</w:t>
-      </w:r>
-      <w:r>
-        <w:rPr>
-          <w:lang w:val="nl-NL"/>
-        </w:rPr>
-        <w:t xml:space="preserve"> opgezocht. Hier wordt een </w:t>
+        <w:t xml:space="preserve">5: Het rechteroog wordt opgezocht. Op de geselecteerde rij wordt er vanaf rechts naar het midden gewerkt. Bij de eerste zwarte (gekleurde) pixel wordt BFS uitgevoerd met een maximale diepte van 24. Van deze lijst wordt de minimale X en Y en de maximale X en Y-waarden opgezocht. Hier wordt een </w:t>
       </w:r>
       <w:proofErr w:type="spellStart"/>
       <w:r>
@@ -1336,49 +1266,124 @@
         <w:rPr>
           <w:lang w:val="nl-NL"/>
         </w:rPr>
-        <w:t xml:space="preserve"> worden opgevoerd in het </w:t>
+        <w:t xml:space="preserve"> worden opgevoerd in het framework als features.</w:t>
+      </w:r>
+    </w:p>
+    <w:p>
+      <w:pPr>
+        <w:pStyle w:val="Heading2"/>
+        <w:rPr>
+          <w:lang w:val="nl-NL"/>
+        </w:rPr>
+      </w:pPr>
+      <w:r>
+        <w:rPr>
+          <w:lang w:val="nl-NL"/>
+        </w:rPr>
+        <w:t>E</w:t>
+      </w:r>
+      <w:r>
+        <w:rPr>
+          <w:lang w:val="nl-NL"/>
+        </w:rPr>
+        <w:t>valuatie</w:t>
+      </w:r>
+    </w:p>
+    <w:p>
+      <w:pPr>
+        <w:rPr>
+          <w:lang w:val="nl-NL"/>
+        </w:rPr>
+      </w:pPr>
+      <w:r>
+        <w:rPr>
+          <w:lang w:val="nl-NL"/>
+        </w:rPr>
+        <w:t xml:space="preserve">Na implementatie en metingen hebben wij bevonden dat het algoritme functioneel is en een snelheidswinst bereikt tegenover het oude algoritme. Omdat de snelheidswinst behaald is door bepaalde assumpties te nemen, is het algoritme ook gevoeliger voor foutieve input. Zo zijn er binnen de </w:t>
       </w:r>
       <w:proofErr w:type="spellStart"/>
       <w:r>
         <w:rPr>
           <w:lang w:val="nl-NL"/>
         </w:rPr>
-        <w:t>framework</w:t>
+        <w:t>testset</w:t>
       </w:r>
       <w:proofErr w:type="spellEnd"/>
       <w:r>
         <w:rPr>
           <w:lang w:val="nl-NL"/>
         </w:rPr>
-        <w:t xml:space="preserve"> als features.</w:t>
-      </w:r>
-    </w:p>
-    <w:p>
-      <w:pPr>
-        <w:pStyle w:val="Heading2"/>
-        <w:rPr>
-          <w:lang w:val="nl-NL"/>
-        </w:rPr>
-      </w:pPr>
-      <w:r>
-        <w:rPr>
-          <w:lang w:val="nl-NL"/>
-        </w:rPr>
-        <w:t>E</w:t>
-      </w:r>
-      <w:r>
-        <w:rPr>
-          <w:lang w:val="nl-NL"/>
-        </w:rPr>
-        <w:t>valuatie</w:t>
-      </w:r>
-    </w:p>
-    <w:p>
-      <w:pPr>
-        <w:rPr>
-          <w:lang w:val="nl-NL"/>
-        </w:rPr>
-      </w:pPr>
+        <w:t xml:space="preserve"> twee </w:t>
+      </w:r>
+      <w:proofErr w:type="spellStart"/>
+      <w:r>
+        <w:rPr>
+          <w:lang w:val="nl-NL"/>
+        </w:rPr>
+        <w:t>inputs</w:t>
+      </w:r>
+      <w:proofErr w:type="spellEnd"/>
+      <w:r>
+        <w:rPr>
+          <w:lang w:val="nl-NL"/>
+        </w:rPr>
+        <w:t xml:space="preserve"> waarbij de neus onder de mond wordt geplaatst. Dit is een nadeel van dit algoritme.</w:t>
+      </w:r>
+    </w:p>
+    <w:p>
+      <w:pPr>
+        <w:rPr>
+          <w:lang w:val="nl-NL"/>
+        </w:rPr>
+      </w:pPr>
+      <w:r>
+        <w:rPr>
+          <w:lang w:val="nl-NL"/>
+        </w:rPr>
+        <w:t xml:space="preserve">Omdat binnen het framework enkel een </w:t>
+      </w:r>
+      <w:proofErr w:type="spellStart"/>
+      <w:r>
+        <w:rPr>
+          <w:lang w:val="nl-NL"/>
+        </w:rPr>
+        <w:t>edge-detected</w:t>
+      </w:r>
+      <w:proofErr w:type="spellEnd"/>
+      <w:r>
+        <w:rPr>
+          <w:lang w:val="nl-NL"/>
+        </w:rPr>
+        <w:t xml:space="preserve"> </w:t>
+      </w:r>
+      <w:proofErr w:type="spellStart"/>
+      <w:r>
+        <w:rPr>
+          <w:lang w:val="nl-NL"/>
+        </w:rPr>
+        <w:t>intensity</w:t>
+      </w:r>
+      <w:proofErr w:type="spellEnd"/>
+      <w:r>
+        <w:rPr>
+          <w:lang w:val="nl-NL"/>
+        </w:rPr>
+        <w:t xml:space="preserve"> image binnen komt, zijn wij beperkt geweest in de mogelijke algoritmen; veel algoritmen vereisen een </w:t>
+      </w:r>
+      <w:proofErr w:type="spellStart"/>
+      <w:r>
+        <w:rPr>
+          <w:lang w:val="nl-NL"/>
+        </w:rPr>
+        <w:t>grayscale</w:t>
+      </w:r>
+      <w:proofErr w:type="spellEnd"/>
+      <w:r>
+        <w:rPr>
+          <w:lang w:val="nl-NL"/>
+        </w:rPr>
+        <w:t>-variant van de originele afbeelding.</w:t>
+      </w:r>
       <w:bookmarkStart w:id="0" w:name="_GoBack"/>
       <w:bookmarkEnd w:id="0"/>
     </w:p>
@@ -1654,7 +1659,7 @@
       </w:pPr>
     </w:pPrDefault>
   </w:docDefaults>
-  <w:latentStyles w:defLockedState="0" w:defUIPriority="99" w:defSemiHidden="0" w:defUnhideWhenUsed="0" w:defQFormat="0" w:count="375">
+  <w:latentStyles w:defLockedState="0" w:defUIPriority="99" w:defSemiHidden="0" w:defUnhideWhenUsed="0" w:defQFormat="0" w:count="376">
     <w:lsdException w:name="Normal" w:uiPriority="0" w:qFormat="1"/>
     <w:lsdException w:name="heading 1" w:uiPriority="9" w:qFormat="1"/>
     <w:lsdException w:name="heading 2" w:semiHidden="1" w:uiPriority="9" w:unhideWhenUsed="1" w:qFormat="1"/>
@@ -1760,7 +1765,6 @@
     <w:lsdException w:name="HTML Sample" w:semiHidden="1" w:unhideWhenUsed="1"/>
     <w:lsdException w:name="HTML Typewriter" w:semiHidden="1" w:unhideWhenUsed="1"/>
     <w:lsdException w:name="HTML Variable" w:semiHidden="1" w:unhideWhenUsed="1"/>
-    <w:lsdException w:name="Normal Table" w:semiHidden="1" w:unhideWhenUsed="1"/>
     <w:lsdException w:name="annotation subject" w:semiHidden="1" w:unhideWhenUsed="1"/>
     <w:lsdException w:name="No List" w:semiHidden="1" w:unhideWhenUsed="1"/>
     <w:lsdException w:name="Outline List 1" w:semiHidden="1" w:unhideWhenUsed="1"/>
@@ -1807,10 +1811,8 @@
     <w:lsdException w:name="Table Subtle 2" w:semiHidden="1" w:unhideWhenUsed="1"/>
     <w:lsdException w:name="Table Web 1" w:semiHidden="1" w:unhideWhenUsed="1"/>
     <w:lsdException w:name="Table Web 2" w:semiHidden="1" w:unhideWhenUsed="1"/>
-    <w:lsdException w:name="Table Web 3" w:semiHidden="1" w:unhideWhenUsed="1"/>
     <w:lsdException w:name="Balloon Text" w:semiHidden="1" w:unhideWhenUsed="1"/>
     <w:lsdException w:name="Table Grid" w:uiPriority="59"/>
-    <w:lsdException w:name="Table Theme" w:semiHidden="1" w:unhideWhenUsed="1"/>
     <w:lsdException w:name="Placeholder Text" w:semiHidden="1"/>
     <w:lsdException w:name="No Spacing" w:uiPriority="1" w:qFormat="1"/>
     <w:lsdException w:name="Light Shading" w:uiPriority="60"/>
@@ -2030,6 +2032,7 @@
     <w:lsdException w:name="Smart Hyperlink" w:semiHidden="1" w:unhideWhenUsed="1"/>
     <w:lsdException w:name="Hashtag" w:semiHidden="1" w:unhideWhenUsed="1"/>
     <w:lsdException w:name="Unresolved Mention" w:semiHidden="1" w:unhideWhenUsed="1"/>
+    <w:lsdException w:name="Smart Link" w:semiHidden="1" w:unhideWhenUsed="1"/>
   </w:latentStyles>
   <w:style w:type="paragraph" w:default="1" w:styleId="Normal">
     <w:name w:val="Normal"/>

</xml_diff>